<commit_message>
demo of picture in paragraph and table
</commit_message>
<xml_diff>
--- a/pic/pic.docx
+++ b/pic/pic.docx
@@ -1,6 +1,6 @@
 
 <file path=word/document.xml><?xml version="1.0" encoding="utf-8"?>
-<w:document xmlns:wpg="http://schemas.microsoft.com/office/word/2010/wordprocessingGroup" xmlns:wp14="http://schemas.microsoft.com/office/word/2010/wordprocessingDrawing" xmlns:w="http://schemas.openxmlformats.org/wordprocessingml/2006/main" xmlns:r="http://schemas.openxmlformats.org/officeDocument/2006/relationships" xmlns:v="urn:schemas-microsoft-com:vml" xmlns:wps="http://schemas.microsoft.com/office/word/2010/wordprocessingShape" xmlns:w14="http://schemas.microsoft.com/office/word/2010/wordml" xmlns:w15="http://schemas.microsoft.com/office/word/2012/wordml" xmlns:o="urn:schemas-microsoft-com:office:office" xmlns:w10="urn:schemas-microsoft-com:office:word" xmlns:wp="http://schemas.openxmlformats.org/drawingml/2006/wordprocessingDrawing" xmlns:mc="http://schemas.openxmlformats.org/markup-compatibility/2006" mc:Ignorable="w14 wp14 w15">
+<w:document xmlns:w="http://schemas.openxmlformats.org/wordprocessingml/2006/main" xmlns:o="urn:schemas-microsoft-com:office:office" xmlns:wps="http://schemas.microsoft.com/office/word/2010/wordprocessingShape" xmlns:wpg="http://schemas.microsoft.com/office/word/2010/wordprocessingGroup" xmlns:wp14="http://schemas.microsoft.com/office/word/2010/wordprocessingDrawing" xmlns:w15="http://schemas.microsoft.com/office/word/2012/wordml" xmlns:r="http://schemas.openxmlformats.org/officeDocument/2006/relationships" xmlns:v="urn:schemas-microsoft-com:vml" xmlns:w10="urn:schemas-microsoft-com:office:word" xmlns:wp="http://schemas.openxmlformats.org/drawingml/2006/wordprocessingDrawing" xmlns:mc="http://schemas.openxmlformats.org/markup-compatibility/2006" xmlns:w14="http://schemas.microsoft.com/office/word/2010/wordml" mc:Ignorable="w14 wp14 w15">
   <w:body>
     <w:p>
       <w:r>
@@ -39,6 +39,118 @@
         </w:drawing>
       </w:r>
     </w:p>
+    <w:p>
+      <w:r>
+        <w:t xml:space="preserve">Hello </w:t>
+      </w:r>
+      <w:r>
+        <w:drawing>
+          <wp:inline xmlns:a="http://schemas.openxmlformats.org/drawingml/2006/main" xmlns:pic="http://schemas.openxmlformats.org/drawingml/2006/picture" distT="0" distB="0" distL="0" distR="0">
+            <wp:extent cx="914400" cy="914400"/>
+            <wp:docPr id="2" name="Image2"/>
+            <wp:cNvGraphicFramePr>
+              <a:graphicFrameLocks xmlns:a="http://schemas.openxmlformats.org/drawingml/2006/main" noChangeAspect="1"/>
+            </wp:cNvGraphicFramePr>
+            <a:graphic xmlns:a="http://schemas.openxmlformats.org/drawingml/2006/main">
+              <a:graphicData uri="http://schemas.openxmlformats.org/drawingml/2006/picture">
+                <pic:pic xmlns:pic="http://schemas.openxmlformats.org/drawingml/2006/picture">
+                  <pic:nvPicPr>
+                    <pic:cNvPr id="2" name="Image2" descr=""/>
+                    <pic:cNvPicPr>
+                      <a:picLocks noChangeAspect="1" noChangeArrowheads="1"/>
+                    </pic:cNvPicPr>
+                  </pic:nvPicPr>
+                  <pic:blipFill>
+                    <a:blip r:embed="rId10"/>
+                    <a:stretch>
+                      <a:fillRect/>
+                    </a:stretch>
+                  </pic:blipFill>
+                  <pic:spPr>
+                    <a:xfrm>
+                      <a:ext cx="914400" cy="914400"/>
+                    </a:xfrm>
+                    <a:prstGeom prst="rect"/>
+                  </pic:spPr>
+                </pic:pic>
+              </a:graphicData>
+            </a:graphic>
+          </wp:inline>
+        </w:drawing>
+      </w:r>
+    </w:p>
+    <w:tbl>
+      <w:tblPr>
+        <w:tblStyle w:val="LightList-Accent3"/>
+      </w:tblPr>
+      <w:tblGrid/>
+      <w:tr>
+        <w:trPr/>
+        <w:tc>
+          <w:p>
+            <w:r>
+              <w:t>Column1</w:t>
+            </w:r>
+          </w:p>
+        </w:tc>
+        <w:tc>
+          <w:p>
+            <w:r>
+              <w:t>Column2</w:t>
+            </w:r>
+          </w:p>
+        </w:tc>
+      </w:tr>
+      <w:tr>
+        <w:trPr/>
+        <w:tc>
+          <w:p>
+            <w:r>
+              <w:t>Row2 - Column 1</w:t>
+            </w:r>
+          </w:p>
+        </w:tc>
+        <w:tc>
+          <w:p>
+            <w:r>
+              <w:drawing>
+                <wp:inline xmlns:a="http://schemas.openxmlformats.org/drawingml/2006/main" xmlns:pic="http://schemas.openxmlformats.org/drawingml/2006/picture" distT="0" distB="0" distL="0" distR="0">
+                  <wp:extent cx="914400" cy="914400"/>
+                  <wp:docPr id="3" name="Image3"/>
+                  <wp:cNvGraphicFramePr>
+                    <a:graphicFrameLocks xmlns:a="http://schemas.openxmlformats.org/drawingml/2006/main" noChangeAspect="1"/>
+                  </wp:cNvGraphicFramePr>
+                  <a:graphic xmlns:a="http://schemas.openxmlformats.org/drawingml/2006/main">
+                    <a:graphicData uri="http://schemas.openxmlformats.org/drawingml/2006/picture">
+                      <pic:pic xmlns:pic="http://schemas.openxmlformats.org/drawingml/2006/picture">
+                        <pic:nvPicPr>
+                          <pic:cNvPr id="3" name="Image3" descr=""/>
+                          <pic:cNvPicPr>
+                            <a:picLocks noChangeAspect="1" noChangeArrowheads="1"/>
+                          </pic:cNvPicPr>
+                        </pic:nvPicPr>
+                        <pic:blipFill>
+                          <a:blip r:embed="rId11"/>
+                          <a:stretch>
+                            <a:fillRect/>
+                          </a:stretch>
+                        </pic:blipFill>
+                        <pic:spPr>
+                          <a:xfrm>
+                            <a:ext cx="914400" cy="914400"/>
+                          </a:xfrm>
+                          <a:prstGeom prst="rect"/>
+                        </pic:spPr>
+                      </pic:pic>
+                    </a:graphicData>
+                  </a:graphic>
+                </wp:inline>
+              </w:drawing>
+            </w:r>
+          </w:p>
+        </w:tc>
+      </w:tr>
+    </w:tbl>
     <w:sectPr>
       <w:pgSz w:w="12240" w:h="15840"/>
       <w:pgMar w:left="1800" w:right="1800" w:gutter="0" w:header="720" w:top="1440" w:footer="720" w:bottom="1440"/>

</xml_diff>